<commit_message>
Modified Coffee Shop UI
</commit_message>
<xml_diff>
--- a/Commands and Learning.docx
+++ b/Commands and Learning.docx
@@ -20,13 +20,8 @@
         </w:numPr>
       </w:pPr>
       <w:r>
-        <w:t xml:space="preserve">Git </w:t>
-      </w:r>
-      <w:proofErr w:type="gramStart"/>
-      <w:r>
-        <w:t>add .</w:t>
-      </w:r>
-      <w:proofErr w:type="gramEnd"/>
+        <w:t>Git add .</w:t>
+      </w:r>
     </w:p>
     <w:p>
       <w:pPr>
@@ -284,13 +279,8 @@
         </w:numPr>
       </w:pPr>
       <w:r>
-        <w:t xml:space="preserve">Git </w:t>
-      </w:r>
-      <w:proofErr w:type="spellStart"/>
-      <w:r>
-        <w:t>init</w:t>
-      </w:r>
-      <w:proofErr w:type="spellEnd"/>
+        <w:t>Git init</w:t>
+      </w:r>
     </w:p>
     <w:p>
       <w:pPr>
@@ -340,26 +330,18 @@
         </w:numPr>
       </w:pPr>
       <w:r>
-        <w:t xml:space="preserve">Dotnet </w:t>
-      </w:r>
-      <w:proofErr w:type="spellStart"/>
-      <w:r>
-        <w:t>ef</w:t>
-      </w:r>
-      <w:proofErr w:type="spellEnd"/>
-      <w:r>
-        <w:t xml:space="preserve"> database update</w:t>
-      </w:r>
-    </w:p>
-    <w:p>
-      <w:pPr>
-        <w:pStyle w:val="ListParagraph"/>
-        <w:numPr>
-          <w:ilvl w:val="1"/>
-          <w:numId w:val="1"/>
-        </w:numPr>
-      </w:pPr>
-      <w:hyperlink r:id="rId13" w:history="1">
+        <w:t>Dotnet ef database update</w:t>
+      </w:r>
+    </w:p>
+    <w:p>
+      <w:pPr>
+        <w:pStyle w:val="ListParagraph"/>
+        <w:numPr>
+          <w:ilvl w:val="1"/>
+          <w:numId w:val="1"/>
+        </w:numPr>
+      </w:pPr>
+      <w:hyperlink r:id="rId13" w:anchor="dotnet-ef-database-update" w:history="1">
         <w:r>
           <w:rPr>
             <w:rStyle w:val="Hyperlink"/>
@@ -389,26 +371,18 @@
         </w:numPr>
       </w:pPr>
       <w:r>
-        <w:t xml:space="preserve">Dotnet </w:t>
-      </w:r>
-      <w:proofErr w:type="spellStart"/>
-      <w:r>
-        <w:t>ef</w:t>
-      </w:r>
-      <w:proofErr w:type="spellEnd"/>
-      <w:r>
-        <w:t xml:space="preserve"> migrations add “Comment” -o Data/Migrations</w:t>
-      </w:r>
-    </w:p>
-    <w:p>
-      <w:pPr>
-        <w:pStyle w:val="ListParagraph"/>
-        <w:numPr>
-          <w:ilvl w:val="1"/>
-          <w:numId w:val="1"/>
-        </w:numPr>
-      </w:pPr>
-      <w:hyperlink r:id="rId14" w:history="1">
+        <w:t>Dotnet ef migrations add “Comment” -o Data/Migrations</w:t>
+      </w:r>
+    </w:p>
+    <w:p>
+      <w:pPr>
+        <w:pStyle w:val="ListParagraph"/>
+        <w:numPr>
+          <w:ilvl w:val="1"/>
+          <w:numId w:val="1"/>
+        </w:numPr>
+      </w:pPr>
+      <w:hyperlink r:id="rId14" w:anchor="dotnet-ef-migrations-add" w:history="1">
         <w:r>
           <w:rPr>
             <w:rStyle w:val="Hyperlink"/>
@@ -438,26 +412,18 @@
         </w:numPr>
       </w:pPr>
       <w:r>
-        <w:t xml:space="preserve">Dotnet </w:t>
-      </w:r>
-      <w:proofErr w:type="spellStart"/>
-      <w:r>
-        <w:t>ef</w:t>
-      </w:r>
-      <w:proofErr w:type="spellEnd"/>
-      <w:r>
-        <w:t xml:space="preserve"> migrations remove</w:t>
-      </w:r>
-    </w:p>
-    <w:p>
-      <w:pPr>
-        <w:pStyle w:val="ListParagraph"/>
-        <w:numPr>
-          <w:ilvl w:val="1"/>
-          <w:numId w:val="1"/>
-        </w:numPr>
-      </w:pPr>
-      <w:hyperlink r:id="rId15" w:history="1">
+        <w:t>Dotnet ef migrations remove</w:t>
+      </w:r>
+    </w:p>
+    <w:p>
+      <w:pPr>
+        <w:pStyle w:val="ListParagraph"/>
+        <w:numPr>
+          <w:ilvl w:val="1"/>
+          <w:numId w:val="1"/>
+        </w:numPr>
+      </w:pPr>
+      <w:hyperlink r:id="rId15" w:anchor="dotnet-ef-migrations-remove" w:history="1">
         <w:r>
           <w:rPr>
             <w:rStyle w:val="Hyperlink"/>
@@ -555,11 +521,9 @@
           <w:numId w:val="2"/>
         </w:numPr>
       </w:pPr>
-      <w:proofErr w:type="spellStart"/>
       <w:r>
         <w:t>DbContext</w:t>
       </w:r>
-      <w:proofErr w:type="spellEnd"/>
     </w:p>
     <w:p>
       <w:pPr>
@@ -587,37 +551,8 @@
         </w:numPr>
       </w:pPr>
       <w:r>
-        <w:t xml:space="preserve">A </w:t>
-      </w:r>
-      <w:proofErr w:type="spellStart"/>
-      <w:r>
-        <w:t>DbContext</w:t>
-      </w:r>
-      <w:proofErr w:type="spellEnd"/>
-      <w:r>
-        <w:t xml:space="preserve"> instance represents a combination of the Unit of Work and Repository patterns such that it can be used to query from a database and group together changes that will then be written back to the store as a unit. </w:t>
-      </w:r>
-      <w:proofErr w:type="spellStart"/>
-      <w:r>
-        <w:t>DbContext</w:t>
-      </w:r>
-      <w:proofErr w:type="spellEnd"/>
-      <w:r>
-        <w:t xml:space="preserve"> is conceptually </w:t>
-      </w:r>
-      <w:proofErr w:type="gramStart"/>
-      <w:r>
-        <w:t>similar to</w:t>
-      </w:r>
-      <w:proofErr w:type="gramEnd"/>
-      <w:r>
-        <w:t xml:space="preserve"> </w:t>
-      </w:r>
-      <w:proofErr w:type="spellStart"/>
-      <w:r>
-        <w:t>ObjectContext</w:t>
-      </w:r>
-      <w:proofErr w:type="spellEnd"/>
+        <w:t>A DbContext instance represents a combination of the Unit of Work and Repository patterns such that it can be used to query from a database and group together changes that will then be written back to the store as a unit. DbContext is conceptually similar to ObjectContext</w:t>
+      </w:r>
     </w:p>
     <w:p>
       <w:pPr>
@@ -627,11 +562,9 @@
           <w:numId w:val="2"/>
         </w:numPr>
       </w:pPr>
-      <w:proofErr w:type="spellStart"/>
       <w:r>
         <w:t>DbSet</w:t>
       </w:r>
-      <w:proofErr w:type="spellEnd"/>
     </w:p>
     <w:p>
       <w:pPr>
@@ -659,39 +592,7 @@
         </w:numPr>
       </w:pPr>
       <w:r>
-        <w:t xml:space="preserve">A </w:t>
-      </w:r>
-      <w:proofErr w:type="spellStart"/>
-      <w:r>
-        <w:t>DbSet</w:t>
-      </w:r>
-      <w:proofErr w:type="spellEnd"/>
-      <w:r>
-        <w:t xml:space="preserve"> represents the collection of all entities in the context, or that can be queries from the database, of a given type. </w:t>
-      </w:r>
-      <w:proofErr w:type="spellStart"/>
-      <w:r>
-        <w:t>DbSet</w:t>
-      </w:r>
-      <w:proofErr w:type="spellEnd"/>
-      <w:r>
-        <w:t xml:space="preserve"> objects are created from a </w:t>
-      </w:r>
-      <w:proofErr w:type="spellStart"/>
-      <w:r>
-        <w:t>DbContext</w:t>
-      </w:r>
-      <w:proofErr w:type="spellEnd"/>
-      <w:r>
-        <w:t xml:space="preserve"> using the </w:t>
-      </w:r>
-      <w:proofErr w:type="spellStart"/>
-      <w:r>
-        <w:t>DbContext.Set</w:t>
-      </w:r>
-      <w:proofErr w:type="spellEnd"/>
-      <w:r>
-        <w:t xml:space="preserve"> method</w:t>
+        <w:t>A DbSet represents the collection of all entities in the context, or that can be queries from the database, of a given type. DbSet objects are created from a DbContext using the DbContext.Set method</w:t>
       </w:r>
     </w:p>
     <w:p>
@@ -702,11 +603,9 @@
           <w:numId w:val="2"/>
         </w:numPr>
       </w:pPr>
-      <w:proofErr w:type="spellStart"/>
       <w:r>
         <w:t>DbContextOptions</w:t>
       </w:r>
-      <w:proofErr w:type="spellEnd"/>
     </w:p>
     <w:p>
       <w:pPr>
@@ -734,13 +633,8 @@
         </w:numPr>
       </w:pPr>
       <w:r>
-        <w:t xml:space="preserve">The options to be used by a </w:t>
-      </w:r>
-      <w:proofErr w:type="spellStart"/>
-      <w:r>
-        <w:t>DbContext</w:t>
-      </w:r>
-      <w:proofErr w:type="spellEnd"/>
+        <w:t>The options to be used by a DbContext</w:t>
+      </w:r>
     </w:p>
     <w:p>
       <w:pPr>
@@ -750,11 +644,9 @@
           <w:numId w:val="2"/>
         </w:numPr>
       </w:pPr>
-      <w:proofErr w:type="spellStart"/>
       <w:r>
         <w:t>modelBuilder.Entity</w:t>
       </w:r>
-      <w:proofErr w:type="spellEnd"/>
     </w:p>
     <w:p>
       <w:pPr>
@@ -781,7 +673,6 @@
           <w:numId w:val="2"/>
         </w:numPr>
       </w:pPr>
-      <w:proofErr w:type="spellStart"/>
       <w:r>
         <w:rPr>
           <w:rFonts w:ascii="Cascadia Mono" w:hAnsi="Cascadia Mono" w:cs="Cascadia Mono"/>
@@ -789,88 +680,7 @@
           <w:sz w:val="19"/>
           <w:szCs w:val="19"/>
         </w:rPr>
-        <w:t>modelBuilder.Entity</w:t>
-      </w:r>
-      <w:proofErr w:type="spellEnd"/>
-      <w:r>
-        <w:rPr>
-          <w:rFonts w:ascii="Cascadia Mono" w:hAnsi="Cascadia Mono" w:cs="Cascadia Mono"/>
-          <w:color w:val="000000"/>
-          <w:sz w:val="19"/>
-          <w:szCs w:val="19"/>
-        </w:rPr>
-        <w:t>&lt;</w:t>
-      </w:r>
-      <w:proofErr w:type="spellStart"/>
-      <w:r>
-        <w:rPr>
-          <w:rFonts w:ascii="Cascadia Mono" w:hAnsi="Cascadia Mono" w:cs="Cascadia Mono"/>
-          <w:color w:val="000000"/>
-          <w:sz w:val="19"/>
-          <w:szCs w:val="19"/>
-        </w:rPr>
-        <w:t>CoffeeType</w:t>
-      </w:r>
-      <w:proofErr w:type="spellEnd"/>
-      <w:r>
-        <w:rPr>
-          <w:rFonts w:ascii="Cascadia Mono" w:hAnsi="Cascadia Mono" w:cs="Cascadia Mono"/>
-          <w:color w:val="000000"/>
-          <w:sz w:val="19"/>
-          <w:szCs w:val="19"/>
-        </w:rPr>
-        <w:t>&gt;(</w:t>
-      </w:r>
-      <w:proofErr w:type="gramStart"/>
-      <w:r>
-        <w:rPr>
-          <w:rFonts w:ascii="Cascadia Mono" w:hAnsi="Cascadia Mono" w:cs="Cascadia Mono"/>
-          <w:color w:val="000000"/>
-          <w:sz w:val="19"/>
-          <w:szCs w:val="19"/>
-        </w:rPr>
-        <w:t>).</w:t>
-      </w:r>
-      <w:proofErr w:type="spellStart"/>
-      <w:r>
-        <w:rPr>
-          <w:rFonts w:ascii="Cascadia Mono" w:hAnsi="Cascadia Mono" w:cs="Cascadia Mono"/>
-          <w:color w:val="000000"/>
-          <w:sz w:val="19"/>
-          <w:szCs w:val="19"/>
-        </w:rPr>
-        <w:t>HasData</w:t>
-      </w:r>
-      <w:proofErr w:type="spellEnd"/>
-      <w:proofErr w:type="gramEnd"/>
-      <w:r>
-        <w:rPr>
-          <w:rFonts w:ascii="Cascadia Mono" w:hAnsi="Cascadia Mono" w:cs="Cascadia Mono"/>
-          <w:color w:val="000000"/>
-          <w:sz w:val="19"/>
-          <w:szCs w:val="19"/>
-        </w:rPr>
-        <w:t>(</w:t>
-      </w:r>
-      <w:proofErr w:type="spellStart"/>
-      <w:r>
-        <w:rPr>
-          <w:rFonts w:ascii="Cascadia Mono" w:hAnsi="Cascadia Mono" w:cs="Cascadia Mono"/>
-          <w:color w:val="000000"/>
-          <w:sz w:val="19"/>
-          <w:szCs w:val="19"/>
-        </w:rPr>
-        <w:t>coffeeData</w:t>
-      </w:r>
-      <w:proofErr w:type="spellEnd"/>
-      <w:r>
-        <w:rPr>
-          <w:rFonts w:ascii="Cascadia Mono" w:hAnsi="Cascadia Mono" w:cs="Cascadia Mono"/>
-          <w:color w:val="000000"/>
-          <w:sz w:val="19"/>
-          <w:szCs w:val="19"/>
-        </w:rPr>
-        <w:t>);</w:t>
+        <w:t>modelBuilder.Entity&lt;CoffeeType&gt;().HasData(coffeeData);</w:t>
       </w:r>
     </w:p>
     <w:p>
@@ -885,21 +695,8 @@
         <w:t xml:space="preserve">This is </w:t>
       </w:r>
       <w:r>
-        <w:t xml:space="preserve">used in our context to build a database model of </w:t>
-      </w:r>
-      <w:proofErr w:type="spellStart"/>
-      <w:r>
-        <w:t>CoffeeType</w:t>
-      </w:r>
-      <w:proofErr w:type="spellEnd"/>
-      <w:r>
-        <w:t xml:space="preserve"> with table </w:t>
-      </w:r>
-      <w:proofErr w:type="spellStart"/>
-      <w:r>
-        <w:t>coffeeData</w:t>
-      </w:r>
-      <w:proofErr w:type="spellEnd"/>
+        <w:t>used in our context to build a database model of CoffeeType with table coffeeData</w:t>
+      </w:r>
     </w:p>
     <w:p>
       <w:pPr>
@@ -909,11 +706,9 @@
           <w:numId w:val="2"/>
         </w:numPr>
       </w:pPr>
-      <w:proofErr w:type="spellStart"/>
       <w:r>
         <w:t>Appsettings.json</w:t>
       </w:r>
-      <w:proofErr w:type="spellEnd"/>
     </w:p>
     <w:p>
       <w:pPr>
@@ -965,15 +760,7 @@
         </w:numPr>
       </w:pPr>
       <w:r>
-        <w:t>[</w:t>
-      </w:r>
-      <w:proofErr w:type="spellStart"/>
-      <w:r>
-        <w:t>HttpGet</w:t>
-      </w:r>
-      <w:proofErr w:type="spellEnd"/>
-      <w:r>
-        <w:t>]</w:t>
+        <w:t>[HttpGet]</w:t>
       </w:r>
     </w:p>
     <w:p>
@@ -993,15 +780,99 @@
         </w:r>
       </w:hyperlink>
     </w:p>
+    <w:p/>
+    <w:p>
+      <w:pPr>
+        <w:pStyle w:val="Heading1"/>
+      </w:pPr>
+      <w:r>
+        <w:t>Angular</w:t>
+      </w:r>
+    </w:p>
+    <w:p/>
     <w:p>
       <w:pPr>
         <w:pStyle w:val="ListParagraph"/>
         <w:numPr>
           <w:ilvl w:val="0"/>
-          <w:numId w:val="2"/>
-        </w:numPr>
-      </w:pPr>
-    </w:p>
+          <w:numId w:val="3"/>
+        </w:numPr>
+      </w:pPr>
+      <w:r>
+        <w:t>Ng new [projectName]</w:t>
+      </w:r>
+    </w:p>
+    <w:p>
+      <w:pPr>
+        <w:pStyle w:val="ListParagraph"/>
+        <w:numPr>
+          <w:ilvl w:val="1"/>
+          <w:numId w:val="3"/>
+        </w:numPr>
+      </w:pPr>
+      <w:hyperlink r:id="rId24" w:history="1">
+        <w:r>
+          <w:rPr>
+            <w:rStyle w:val="Hyperlink"/>
+          </w:rPr>
+          <w:t>https://angular.io/cli/new</w:t>
+        </w:r>
+      </w:hyperlink>
+    </w:p>
+    <w:p>
+      <w:pPr>
+        <w:pStyle w:val="ListParagraph"/>
+        <w:numPr>
+          <w:ilvl w:val="1"/>
+          <w:numId w:val="3"/>
+        </w:numPr>
+      </w:pPr>
+      <w:r>
+        <w:t>Creates a new angular workspace</w:t>
+      </w:r>
+    </w:p>
+    <w:p>
+      <w:pPr>
+        <w:pStyle w:val="ListParagraph"/>
+        <w:numPr>
+          <w:ilvl w:val="0"/>
+          <w:numId w:val="3"/>
+        </w:numPr>
+      </w:pPr>
+      <w:r>
+        <w:t>NG serve</w:t>
+      </w:r>
+    </w:p>
+    <w:p>
+      <w:pPr>
+        <w:pStyle w:val="ListParagraph"/>
+        <w:numPr>
+          <w:ilvl w:val="1"/>
+          <w:numId w:val="3"/>
+        </w:numPr>
+      </w:pPr>
+      <w:hyperlink r:id="rId25" w:history="1">
+        <w:r>
+          <w:rPr>
+            <w:rStyle w:val="Hyperlink"/>
+          </w:rPr>
+          <w:t>https://angular.io/cli/serve</w:t>
+        </w:r>
+      </w:hyperlink>
+    </w:p>
+    <w:p>
+      <w:pPr>
+        <w:pStyle w:val="ListParagraph"/>
+        <w:numPr>
+          <w:ilvl w:val="1"/>
+          <w:numId w:val="3"/>
+        </w:numPr>
+      </w:pPr>
+      <w:r>
+        <w:t>Builds and serves app</w:t>
+      </w:r>
+    </w:p>
+    <w:p/>
     <w:sectPr>
       <w:pgSz w:w="11906" w:h="16838"/>
       <w:pgMar w:top="1440" w:right="1440" w:bottom="1440" w:left="1440" w:header="708" w:footer="708" w:gutter="0"/>
@@ -1128,6 +999,119 @@
     </w:lvl>
   </w:abstractNum>
   <w:abstractNum w:abstractNumId="1" w15:restartNumberingAfterBreak="0">
+    <w:nsid w:val="5F8426EC"/>
+    <w:multiLevelType w:val="hybridMultilevel"/>
+    <w:tmpl w:val="C8CA93D4"/>
+    <w:lvl w:ilvl="0" w:tplc="08090001">
+      <w:start w:val="1"/>
+      <w:numFmt w:val="bullet"/>
+      <w:lvlText w:val=""/>
+      <w:lvlJc w:val="left"/>
+      <w:pPr>
+        <w:ind w:left="720" w:hanging="360"/>
+      </w:pPr>
+      <w:rPr>
+        <w:rFonts w:ascii="Symbol" w:hAnsi="Symbol" w:hint="default"/>
+      </w:rPr>
+    </w:lvl>
+    <w:lvl w:ilvl="1" w:tplc="08090003">
+      <w:start w:val="1"/>
+      <w:numFmt w:val="bullet"/>
+      <w:lvlText w:val="o"/>
+      <w:lvlJc w:val="left"/>
+      <w:pPr>
+        <w:ind w:left="1440" w:hanging="360"/>
+      </w:pPr>
+      <w:rPr>
+        <w:rFonts w:ascii="Courier New" w:hAnsi="Courier New" w:cs="Courier New" w:hint="default"/>
+      </w:rPr>
+    </w:lvl>
+    <w:lvl w:ilvl="2" w:tplc="08090005" w:tentative="1">
+      <w:start w:val="1"/>
+      <w:numFmt w:val="bullet"/>
+      <w:lvlText w:val=""/>
+      <w:lvlJc w:val="left"/>
+      <w:pPr>
+        <w:ind w:left="2160" w:hanging="360"/>
+      </w:pPr>
+      <w:rPr>
+        <w:rFonts w:ascii="Wingdings" w:hAnsi="Wingdings" w:hint="default"/>
+      </w:rPr>
+    </w:lvl>
+    <w:lvl w:ilvl="3" w:tplc="08090001" w:tentative="1">
+      <w:start w:val="1"/>
+      <w:numFmt w:val="bullet"/>
+      <w:lvlText w:val=""/>
+      <w:lvlJc w:val="left"/>
+      <w:pPr>
+        <w:ind w:left="2880" w:hanging="360"/>
+      </w:pPr>
+      <w:rPr>
+        <w:rFonts w:ascii="Symbol" w:hAnsi="Symbol" w:hint="default"/>
+      </w:rPr>
+    </w:lvl>
+    <w:lvl w:ilvl="4" w:tplc="08090003" w:tentative="1">
+      <w:start w:val="1"/>
+      <w:numFmt w:val="bullet"/>
+      <w:lvlText w:val="o"/>
+      <w:lvlJc w:val="left"/>
+      <w:pPr>
+        <w:ind w:left="3600" w:hanging="360"/>
+      </w:pPr>
+      <w:rPr>
+        <w:rFonts w:ascii="Courier New" w:hAnsi="Courier New" w:cs="Courier New" w:hint="default"/>
+      </w:rPr>
+    </w:lvl>
+    <w:lvl w:ilvl="5" w:tplc="08090005" w:tentative="1">
+      <w:start w:val="1"/>
+      <w:numFmt w:val="bullet"/>
+      <w:lvlText w:val=""/>
+      <w:lvlJc w:val="left"/>
+      <w:pPr>
+        <w:ind w:left="4320" w:hanging="360"/>
+      </w:pPr>
+      <w:rPr>
+        <w:rFonts w:ascii="Wingdings" w:hAnsi="Wingdings" w:hint="default"/>
+      </w:rPr>
+    </w:lvl>
+    <w:lvl w:ilvl="6" w:tplc="08090001" w:tentative="1">
+      <w:start w:val="1"/>
+      <w:numFmt w:val="bullet"/>
+      <w:lvlText w:val=""/>
+      <w:lvlJc w:val="left"/>
+      <w:pPr>
+        <w:ind w:left="5040" w:hanging="360"/>
+      </w:pPr>
+      <w:rPr>
+        <w:rFonts w:ascii="Symbol" w:hAnsi="Symbol" w:hint="default"/>
+      </w:rPr>
+    </w:lvl>
+    <w:lvl w:ilvl="7" w:tplc="08090003" w:tentative="1">
+      <w:start w:val="1"/>
+      <w:numFmt w:val="bullet"/>
+      <w:lvlText w:val="o"/>
+      <w:lvlJc w:val="left"/>
+      <w:pPr>
+        <w:ind w:left="5760" w:hanging="360"/>
+      </w:pPr>
+      <w:rPr>
+        <w:rFonts w:ascii="Courier New" w:hAnsi="Courier New" w:cs="Courier New" w:hint="default"/>
+      </w:rPr>
+    </w:lvl>
+    <w:lvl w:ilvl="8" w:tplc="08090005" w:tentative="1">
+      <w:start w:val="1"/>
+      <w:numFmt w:val="bullet"/>
+      <w:lvlText w:val=""/>
+      <w:lvlJc w:val="left"/>
+      <w:pPr>
+        <w:ind w:left="6480" w:hanging="360"/>
+      </w:pPr>
+      <w:rPr>
+        <w:rFonts w:ascii="Wingdings" w:hAnsi="Wingdings" w:hint="default"/>
+      </w:rPr>
+    </w:lvl>
+  </w:abstractNum>
+  <w:abstractNum w:abstractNumId="2" w15:restartNumberingAfterBreak="0">
     <w:nsid w:val="618458E1"/>
     <w:multiLevelType w:val="hybridMultilevel"/>
     <w:tmpl w:val="11BA8BCC"/>
@@ -1244,6 +1228,9 @@
     <w:abstractNumId w:val="0"/>
   </w:num>
   <w:num w:numId="2" w16cid:durableId="450516939">
+    <w:abstractNumId w:val="2"/>
+  </w:num>
+  <w:num w:numId="3" w16cid:durableId="1576890150">
     <w:abstractNumId w:val="1"/>
   </w:num>
 </w:numbering>

</xml_diff>